<commit_message>
small update in BA bericht
</commit_message>
<xml_diff>
--- a/01_Docs/BA_Bericht.docx
+++ b/01_Docs/BA_Bericht.docx
@@ -66,7 +66,7 @@
                     </a:ln>
                     <a:extLst>
                       <a:ext uri="{FAA26D3D-D897-4be2-8F04-BA451C77F1D7}">
-                        <ma14:placeholderFlag xmlns:ma14="http://schemas.microsoft.com/office/mac/drawingml/2011/main" xmlns:w="http://schemas.openxmlformats.org/wordprocessingml/2006/main" xmlns:w10="urn:schemas-microsoft-com:office:word" xmlns:v="urn:schemas-microsoft-com:vml" xmlns:o="urn:schemas-microsoft-com:office:office" xmlns:mv="urn:schemas-microsoft-com:mac:vml" xmlns:mo="http://schemas.microsoft.com/office/mac/office/2008/main" xmlns=""/>
+                        <ma14:placeholderFlag xmlns="" xmlns:mo="http://schemas.microsoft.com/office/mac/office/2008/main" xmlns:mv="urn:schemas-microsoft-com:mac:vml" xmlns:o="urn:schemas-microsoft-com:office:office" xmlns:v="urn:schemas-microsoft-com:vml" xmlns:w10="urn:schemas-microsoft-com:office:word" xmlns:w="http://schemas.openxmlformats.org/wordprocessingml/2006/main" xmlns:ma14="http://schemas.microsoft.com/office/mac/drawingml/2011/main"/>
                       </a:ext>
                     </a:extLst>
                   </pic:spPr>
@@ -6576,27 +6576,14 @@
                             <w:r>
                               <w:t xml:space="preserve">Figure </w:t>
                             </w:r>
-                            <w:r>
-                              <w:fldChar w:fldCharType="begin"/>
-                            </w:r>
-                            <w:r>
-                              <w:instrText xml:space="preserve"> SEQ Figure \* ARABIC </w:instrText>
-                            </w:r>
-                            <w:r>
-                              <w:fldChar w:fldCharType="separate"/>
-                            </w:r>
-                            <w:r>
-                              <w:rPr>
-                                <w:noProof/>
-                              </w:rPr>
-                              <w:t>1</w:t>
-                            </w:r>
-                            <w:r>
-                              <w:rPr>
-                                <w:noProof/>
-                              </w:rPr>
-                              <w:fldChar w:fldCharType="end"/>
-                            </w:r>
+                            <w:fldSimple w:instr=" SEQ Figure \* ARABIC ">
+                              <w:r>
+                                <w:rPr>
+                                  <w:noProof/>
+                                </w:rPr>
+                                <w:t>1</w:t>
+                              </w:r>
+                            </w:fldSimple>
                             <w:r>
                               <w:rPr>
                                 <w:lang w:val="en-GB"/>
@@ -6650,27 +6637,14 @@
                       <w:r>
                         <w:t xml:space="preserve">Figure </w:t>
                       </w:r>
-                      <w:r>
-                        <w:fldChar w:fldCharType="begin"/>
-                      </w:r>
-                      <w:r>
-                        <w:instrText xml:space="preserve"> SEQ Figure \* ARABIC </w:instrText>
-                      </w:r>
-                      <w:r>
-                        <w:fldChar w:fldCharType="separate"/>
-                      </w:r>
-                      <w:r>
-                        <w:rPr>
-                          <w:noProof/>
-                        </w:rPr>
-                        <w:t>1</w:t>
-                      </w:r>
-                      <w:r>
-                        <w:rPr>
-                          <w:noProof/>
-                        </w:rPr>
-                        <w:fldChar w:fldCharType="end"/>
-                      </w:r>
+                      <w:fldSimple w:instr=" SEQ Figure \* ARABIC ">
+                        <w:r>
+                          <w:rPr>
+                            <w:noProof/>
+                          </w:rPr>
+                          <w:t>1</w:t>
+                        </w:r>
+                      </w:fldSimple>
                       <w:r>
                         <w:rPr>
                           <w:lang w:val="en-GB"/>
@@ -7221,27 +7195,14 @@
                             <w:r>
                               <w:t xml:space="preserve">Figure </w:t>
                             </w:r>
-                            <w:r>
-                              <w:fldChar w:fldCharType="begin"/>
-                            </w:r>
-                            <w:r>
-                              <w:instrText xml:space="preserve"> SEQ Figure \* ARABIC </w:instrText>
-                            </w:r>
-                            <w:r>
-                              <w:fldChar w:fldCharType="separate"/>
-                            </w:r>
-                            <w:r>
-                              <w:rPr>
-                                <w:noProof/>
-                              </w:rPr>
-                              <w:t>2</w:t>
-                            </w:r>
-                            <w:r>
-                              <w:rPr>
-                                <w:noProof/>
-                              </w:rPr>
-                              <w:fldChar w:fldCharType="end"/>
-                            </w:r>
+                            <w:fldSimple w:instr=" SEQ Figure \* ARABIC ">
+                              <w:r>
+                                <w:rPr>
+                                  <w:noProof/>
+                                </w:rPr>
+                                <w:t>2</w:t>
+                              </w:r>
+                            </w:fldSimple>
                             <w:r>
                               <w:rPr>
                                 <w:lang w:val="en-GB"/>
@@ -7303,27 +7264,14 @@
                       <w:r>
                         <w:t xml:space="preserve">Figure </w:t>
                       </w:r>
-                      <w:r>
-                        <w:fldChar w:fldCharType="begin"/>
-                      </w:r>
-                      <w:r>
-                        <w:instrText xml:space="preserve"> SEQ Figure \* ARABIC </w:instrText>
-                      </w:r>
-                      <w:r>
-                        <w:fldChar w:fldCharType="separate"/>
-                      </w:r>
-                      <w:r>
-                        <w:rPr>
-                          <w:noProof/>
-                        </w:rPr>
-                        <w:t>2</w:t>
-                      </w:r>
-                      <w:r>
-                        <w:rPr>
-                          <w:noProof/>
-                        </w:rPr>
-                        <w:fldChar w:fldCharType="end"/>
-                      </w:r>
+                      <w:fldSimple w:instr=" SEQ Figure \* ARABIC ">
+                        <w:r>
+                          <w:rPr>
+                            <w:noProof/>
+                          </w:rPr>
+                          <w:t>2</w:t>
+                        </w:r>
+                      </w:fldSimple>
                       <w:r>
                         <w:rPr>
                           <w:lang w:val="en-GB"/>
@@ -7523,7 +7471,37 @@
         <w:rPr>
           <w:lang w:val="en-GB"/>
         </w:rPr>
-        <w:t>. The chapter concludes with an in-detail description of the web scraping process – a technique, we applied to extract and store the restaurant review data from websites.</w:t>
+        <w:t>. The chapter concludes with an in-detail description of the web scraping process – a technique, we applied to extract and store the restaurant review data from websites</w:t>
+      </w:r>
+      <w:r>
+        <w:rPr>
+          <w:lang w:val="en-GB"/>
+        </w:rPr>
+        <w:t xml:space="preserve"> – </w:t>
+      </w:r>
+      <w:r>
+        <w:rPr>
+          <w:lang w:val="en-GB"/>
+        </w:rPr>
+        <w:t>followed by a</w:t>
+      </w:r>
+      <w:r>
+        <w:rPr>
+          <w:lang w:val="en-GB"/>
+        </w:rPr>
+        <w:t xml:space="preserve"> data processing</w:t>
+      </w:r>
+      <w:r>
+        <w:rPr>
+          <w:lang w:val="en-GB"/>
+        </w:rPr>
+        <w:t xml:space="preserve"> section</w:t>
+      </w:r>
+      <w:r>
+        <w:rPr>
+          <w:lang w:val="en-GB"/>
+        </w:rPr>
+        <w:t>.</w:t>
       </w:r>
     </w:p>
     <w:p>

</xml_diff>